<commit_message>
Konverteret DomainModel_SmartFridge til png
</commit_message>
<xml_diff>
--- a/Rapport og projektdokumentation/Rapport/12) Systemarkitektur.docx
+++ b/Rapport og projektdokumentation/Rapport/12) Systemarkitektur.docx
@@ -4,13 +4,69 @@
   <w:body>
     <w:p>
       <w:pPr>
-        <w:pStyle w:val="Overskrift1"/>
+        <w:pStyle w:val="Heading1"/>
       </w:pPr>
       <w:r>
         <w:t>Systemarkitektur</w:t>
       </w:r>
     </w:p>
+    <w:p/>
     <w:p>
+      <w:pPr>
+        <w:autoSpaceDE w:val="0"/>
+        <w:autoSpaceDN w:val="0"/>
+        <w:adjustRightInd w:val="0"/>
+        <w:spacing w:after="0" w:line="240" w:lineRule="auto"/>
+        <w:rPr>
+          <w:rFonts w:cs="Times New Roman"/>
+        </w:rPr>
+      </w:pPr>
+      <w:r>
+        <w:rPr>
+          <w:rFonts w:cs="Times New Roman"/>
+          <w:highlight w:val="yellow"/>
+        </w:rPr>
+        <w:t>Beskrivelse af den overordnede systemarkitektur. Her</w:t>
+      </w:r>
+      <w:r>
+        <w:rPr>
+          <w:rFonts w:cs="Times New Roman"/>
+          <w:highlight w:val="yellow"/>
+        </w:rPr>
+        <w:t xml:space="preserve"> skal SysML blok diagrammer </w:t>
+      </w:r>
+      <w:r>
+        <w:rPr>
+          <w:rFonts w:cs="Times New Roman"/>
+          <w:highlight w:val="yellow"/>
+        </w:rPr>
+        <w:t>benyttes. Der gives et overblik over system</w:t>
+      </w:r>
+      <w:r>
+        <w:rPr>
+          <w:rFonts w:cs="Times New Roman"/>
+          <w:highlight w:val="yellow"/>
+        </w:rPr>
+        <w:t xml:space="preserve">ets arkitektur med udgangspunkt </w:t>
+      </w:r>
+      <w:r>
+        <w:rPr>
+          <w:rFonts w:cs="Times New Roman"/>
+          <w:highlight w:val="yellow"/>
+        </w:rPr>
+        <w:t>og reference til jeres systemarkitektur dokument.</w:t>
+      </w:r>
+    </w:p>
+    <w:p>
+      <w:pPr>
+        <w:autoSpaceDE w:val="0"/>
+        <w:autoSpaceDN w:val="0"/>
+        <w:adjustRightInd w:val="0"/>
+        <w:spacing w:after="0" w:line="240" w:lineRule="auto"/>
+        <w:rPr>
+          <w:rFonts w:cs="Times New Roman"/>
+        </w:rPr>
+      </w:pPr>
       <w:bookmarkStart w:id="0" w:name="_GoBack"/>
       <w:bookmarkEnd w:id="0"/>
     </w:p>
@@ -418,11 +474,11 @@
     <w:name w:val="Normal"/>
     <w:qFormat/>
   </w:style>
-  <w:style w:type="paragraph" w:styleId="Overskrift1">
+  <w:style w:type="paragraph" w:styleId="Heading1">
     <w:name w:val="heading 1"/>
     <w:basedOn w:val="Normal"/>
     <w:next w:val="Normal"/>
-    <w:link w:val="Overskrift1Tegn"/>
+    <w:link w:val="Heading1Char"/>
     <w:uiPriority w:val="9"/>
     <w:qFormat/>
     <w:rsid w:val="004C72BE"/>
@@ -439,13 +495,13 @@
       <w:szCs w:val="32"/>
     </w:rPr>
   </w:style>
-  <w:style w:type="character" w:default="1" w:styleId="Standardskrifttypeiafsnit">
+  <w:style w:type="character" w:default="1" w:styleId="DefaultParagraphFont">
     <w:name w:val="Default Paragraph Font"/>
     <w:uiPriority w:val="1"/>
     <w:semiHidden/>
     <w:unhideWhenUsed/>
   </w:style>
-  <w:style w:type="table" w:default="1" w:styleId="Tabel-Normal">
+  <w:style w:type="table" w:default="1" w:styleId="TableNormal">
     <w:name w:val="Normal Table"/>
     <w:uiPriority w:val="99"/>
     <w:semiHidden/>
@@ -460,16 +516,16 @@
       </w:tblCellMar>
     </w:tblPr>
   </w:style>
-  <w:style w:type="numbering" w:default="1" w:styleId="Ingenoversigt">
+  <w:style w:type="numbering" w:default="1" w:styleId="NoList">
     <w:name w:val="No List"/>
     <w:uiPriority w:val="99"/>
     <w:semiHidden/>
     <w:unhideWhenUsed/>
   </w:style>
-  <w:style w:type="character" w:customStyle="1" w:styleId="Overskrift1Tegn">
-    <w:name w:val="Overskrift 1 Tegn"/>
-    <w:basedOn w:val="Standardskrifttypeiafsnit"/>
-    <w:link w:val="Overskrift1"/>
+  <w:style w:type="character" w:customStyle="1" w:styleId="Heading1Char">
+    <w:name w:val="Heading 1 Char"/>
+    <w:basedOn w:val="DefaultParagraphFont"/>
+    <w:link w:val="Heading1"/>
     <w:uiPriority w:val="9"/>
     <w:rsid w:val="004C72BE"/>
     <w:rPr>

</xml_diff>